<commit_message>
Update resume + add cover letter
</commit_message>
<xml_diff>
--- a/resume.docx
+++ b/resume.docx
@@ -1737,8 +1737,16 @@
         <w:rPr>
           <w:rFonts w:ascii="Avenir Next" w:hAnsi="Avenir Next"/>
         </w:rPr>
-        <w:t>Lobby.io</w:t>
-      </w:r>
+        <w:t>Podium</w:t>
+      </w:r>
+      <w:r>
+        <w:rPr>
+          <w:rFonts w:ascii="Avenir Next" w:hAnsi="Avenir Next"/>
+        </w:rPr>
+        <w:tab/>
+      </w:r>
+      <w:bookmarkStart w:id="0" w:name="_GoBack"/>
+      <w:bookmarkEnd w:id="0"/>
       <w:r>
         <w:rPr>
           <w:rFonts w:ascii="Avenir Next" w:hAnsi="Avenir Next"/>
@@ -1831,8 +1839,6 @@
         </w:rPr>
         <w:t xml:space="preserve">Building </w:t>
       </w:r>
-      <w:bookmarkStart w:id="0" w:name="_GoBack"/>
-      <w:bookmarkEnd w:id="0"/>
       <w:r>
         <w:rPr>
           <w:rFonts w:ascii="Avenir Next" w:hAnsi="Avenir Next"/>

</xml_diff>